<commit_message>
More typo corrections and generating a new PDF for download.
</commit_message>
<xml_diff>
--- a/documents/Individual Contributor License Agreement.docx
+++ b/documents/Individual Contributor License Agreement.docx
@@ -110,7 +110,8 @@
     <w:p>
       <w:pPr>
         <w:rPr>
-          <w:rFonts w:ascii="Times New Roman" w:eastAsia="Times New Roman" w:hAnsi="Times New Roman" w:cs="Times New Roman"/>
+          <w:rFonts w:ascii="Minion Pro" w:eastAsia="Times New Roman" w:hAnsi="Minion Pro" w:cs="Times New Roman"/>
+          <w:color w:val="000000"/>
         </w:rPr>
       </w:pPr>
       <w:r>
@@ -176,40 +177,51 @@
       </w:r>
       <w:r>
         <w:rPr>
+          <w:rFonts w:ascii="Minion Pro" w:eastAsia="Times New Roman" w:hAnsi="Minion Pro" w:cs="Times New Roman"/>
+          <w:color w:val="000000"/>
+        </w:rPr>
+        <w:t>2801 NW 70th St</w:t>
+      </w:r>
+      <w:r>
+        <w:rPr>
+          <w:rFonts w:ascii="Minion Pro" w:eastAsia="Times New Roman" w:hAnsi="Minion Pro" w:cs="Times New Roman"/>
+          <w:color w:val="000000"/>
+        </w:rPr>
+        <w:t xml:space="preserve">, </w:t>
+      </w:r>
+      <w:r>
+        <w:rPr>
+          <w:rFonts w:ascii="Minion Pro" w:eastAsia="Times New Roman" w:hAnsi="Minion Pro" w:cs="Times New Roman"/>
+          <w:color w:val="000000"/>
+        </w:rPr>
+        <w:t>Seattle, WA 98117</w:t>
+      </w:r>
+    </w:p>
+    <w:p>
+      <w:pPr>
+        <w:rPr>
           <w:rFonts w:ascii="Times New Roman" w:eastAsia="Times New Roman" w:hAnsi="Times New Roman" w:cs="Times New Roman"/>
         </w:rPr>
-        <w:t>2801 NW 70</w:t>
-      </w:r>
+      </w:pPr>
+      <w:proofErr w:type="gramStart"/>
       <w:r>
         <w:rPr>
           <w:rFonts w:ascii="Times New Roman" w:eastAsia="Times New Roman" w:hAnsi="Times New Roman" w:cs="Times New Roman"/>
-          <w:vertAlign w:val="superscript"/>
-        </w:rPr>
-        <w:t>th</w:t>
+        </w:rPr>
+        <w:t>.</w:t>
       </w:r>
       <w:r>
         <w:rPr>
           <w:rFonts w:ascii="Times New Roman" w:eastAsia="Times New Roman" w:hAnsi="Times New Roman" w:cs="Times New Roman"/>
         </w:rPr>
-        <w:t xml:space="preserve"> Street, </w:t>
-      </w:r>
+        <w:t>Please</w:t>
+      </w:r>
+      <w:proofErr w:type="gramEnd"/>
       <w:r>
         <w:rPr>
           <w:rFonts w:ascii="Times New Roman" w:eastAsia="Times New Roman" w:hAnsi="Times New Roman" w:cs="Times New Roman"/>
         </w:rPr>
-        <w:t xml:space="preserve">Seattle, WA </w:t>
-      </w:r>
-      <w:r>
-        <w:rPr>
-          <w:rFonts w:ascii="Times New Roman" w:eastAsia="Times New Roman" w:hAnsi="Times New Roman" w:cs="Times New Roman"/>
-        </w:rPr>
-        <w:t>98117</w:t>
-      </w:r>
-      <w:r>
-        <w:rPr>
-          <w:rFonts w:ascii="Times New Roman" w:eastAsia="Times New Roman" w:hAnsi="Times New Roman" w:cs="Times New Roman"/>
-        </w:rPr>
-        <w:t>. Please read this document carefully befo</w:t>
+        <w:t xml:space="preserve"> read this document carefully befo</w:t>
       </w:r>
       <w:r>
         <w:rPr>
@@ -859,8 +871,6 @@
           <w:rFonts w:ascii="Times New Roman" w:hAnsi="Times New Roman"/>
         </w:rPr>
       </w:pPr>
-      <w:bookmarkStart w:id="0" w:name="_GoBack"/>
-      <w:bookmarkEnd w:id="0"/>
       <w:r>
         <w:rPr>
           <w:rFonts w:ascii="Times New Roman" w:hAnsi="Times New Roman"/>
@@ -977,10 +987,12 @@
       </w:pPr>
     </w:p>
     <w:sectPr>
-      <w:headerReference w:type="default" r:id="rId11"/>
-      <w:footerReference w:type="default" r:id="rId12"/>
-      <w:headerReference w:type="first" r:id="rId13"/>
-      <w:footerReference w:type="first" r:id="rId14"/>
+      <w:headerReference w:type="even" r:id="rId11"/>
+      <w:headerReference w:type="default" r:id="rId12"/>
+      <w:footerReference w:type="even" r:id="rId13"/>
+      <w:footerReference w:type="default" r:id="rId14"/>
+      <w:headerReference w:type="first" r:id="rId15"/>
+      <w:footerReference w:type="first" r:id="rId16"/>
       <w:pgSz w:w="12240" w:h="15840"/>
       <w:pgMar w:top="1152" w:right="1440" w:bottom="1152" w:left="1440" w:header="720" w:footer="720" w:gutter="0"/>
       <w:cols w:space="720"/>
@@ -1020,6 +1032,16 @@
   <w:p>
     <w:pPr>
       <w:pStyle w:val="Footer"/>
+    </w:pPr>
+  </w:p>
+</w:ftr>
+</file>
+
+<file path=word/footer2.xml><?xml version="1.0" encoding="utf-8"?>
+<w:ftr xmlns:wpc="http://schemas.microsoft.com/office/word/2010/wordprocessingCanvas" xmlns:mo="http://schemas.microsoft.com/office/mac/office/2008/main" xmlns:mc="http://schemas.openxmlformats.org/markup-compatibility/2006" xmlns:mv="urn:schemas-microsoft-com:mac:vml" xmlns:o="urn:schemas-microsoft-com:office:office" xmlns:r="http://schemas.openxmlformats.org/officeDocument/2006/relationships" xmlns:m="http://schemas.openxmlformats.org/officeDocument/2006/math" xmlns:v="urn:schemas-microsoft-com:vml" xmlns:wp14="http://schemas.microsoft.com/office/word/2010/wordprocessingDrawing" xmlns:wp="http://schemas.openxmlformats.org/drawingml/2006/wordprocessingDrawing" xmlns:w10="urn:schemas-microsoft-com:office:word" xmlns:w="http://schemas.openxmlformats.org/wordprocessingml/2006/main" xmlns:w14="http://schemas.microsoft.com/office/word/2010/wordml" xmlns:wpg="http://schemas.microsoft.com/office/word/2010/wordprocessingGroup" xmlns:wpi="http://schemas.microsoft.com/office/word/2010/wordprocessingInk" xmlns:wne="http://schemas.microsoft.com/office/word/2006/wordml" xmlns:wps="http://schemas.microsoft.com/office/word/2010/wordprocessingShape" mc:Ignorable="w14 wp14">
+  <w:p>
+    <w:pPr>
+      <w:pStyle w:val="Footer"/>
       <w:tabs>
         <w:tab w:val="clear" w:pos="4320"/>
         <w:tab w:val="clear" w:pos="8640"/>
@@ -1042,6 +1064,7 @@
       </w:rPr>
       <w:t xml:space="preserve">Readium Foundation </w:t>
     </w:r>
+    <w:bookmarkStart w:id="0" w:name="_GoBack"/>
     <w:r>
       <w:rPr>
         <w:i/>
@@ -1070,6 +1093,7 @@
       </w:rPr>
       <w:t xml:space="preserve"> St. Seattle WA 98117</w:t>
     </w:r>
+    <w:bookmarkEnd w:id="0"/>
     <w:r>
       <w:rPr>
         <w:rFonts w:cs="Verdana"/>
@@ -1120,7 +1144,7 @@
         <w:sz w:val="20"/>
         <w:szCs w:val="20"/>
       </w:rPr>
-      <w:t>1</w:t>
+      <w:t>2</w:t>
     </w:r>
     <w:r>
       <w:rPr>
@@ -1197,7 +1221,7 @@
 </w:ftr>
 </file>
 
-<file path=word/footer2.xml><?xml version="1.0" encoding="utf-8"?>
+<file path=word/footer3.xml><?xml version="1.0" encoding="utf-8"?>
 <w:ftr xmlns:wpc="http://schemas.microsoft.com/office/word/2010/wordprocessingCanvas" xmlns:mo="http://schemas.microsoft.com/office/mac/office/2008/main" xmlns:mc="http://schemas.openxmlformats.org/markup-compatibility/2006" xmlns:mv="urn:schemas-microsoft-com:mac:vml" xmlns:o="urn:schemas-microsoft-com:office:office" xmlns:r="http://schemas.openxmlformats.org/officeDocument/2006/relationships" xmlns:m="http://schemas.openxmlformats.org/officeDocument/2006/math" xmlns:v="urn:schemas-microsoft-com:vml" xmlns:wp14="http://schemas.microsoft.com/office/word/2010/wordprocessingDrawing" xmlns:wp="http://schemas.openxmlformats.org/drawingml/2006/wordprocessingDrawing" xmlns:w10="urn:schemas-microsoft-com:office:word" xmlns:w="http://schemas.openxmlformats.org/wordprocessingml/2006/main" xmlns:w14="http://schemas.microsoft.com/office/word/2010/wordml" xmlns:wpg="http://schemas.microsoft.com/office/word/2010/wordprocessingGroup" xmlns:wpi="http://schemas.microsoft.com/office/word/2010/wordprocessingInk" xmlns:wne="http://schemas.microsoft.com/office/word/2006/wordml" xmlns:wps="http://schemas.microsoft.com/office/word/2010/wordprocessingShape" mc:Ignorable="w14 wp14">
   <w:p>
     <w:pPr>
@@ -1314,13 +1338,23 @@
   <w:p>
     <w:pPr>
       <w:pStyle w:val="Header"/>
+    </w:pPr>
+  </w:p>
+</w:hdr>
+</file>
+
+<file path=word/header2.xml><?xml version="1.0" encoding="utf-8"?>
+<w:hdr xmlns:wpc="http://schemas.microsoft.com/office/word/2010/wordprocessingCanvas" xmlns:mo="http://schemas.microsoft.com/office/mac/office/2008/main" xmlns:mc="http://schemas.openxmlformats.org/markup-compatibility/2006" xmlns:mv="urn:schemas-microsoft-com:mac:vml" xmlns:o="urn:schemas-microsoft-com:office:office" xmlns:r="http://schemas.openxmlformats.org/officeDocument/2006/relationships" xmlns:m="http://schemas.openxmlformats.org/officeDocument/2006/math" xmlns:v="urn:schemas-microsoft-com:vml" xmlns:wp14="http://schemas.microsoft.com/office/word/2010/wordprocessingDrawing" xmlns:wp="http://schemas.openxmlformats.org/drawingml/2006/wordprocessingDrawing" xmlns:w10="urn:schemas-microsoft-com:office:word" xmlns:w="http://schemas.openxmlformats.org/wordprocessingml/2006/main" xmlns:w14="http://schemas.microsoft.com/office/word/2010/wordml" xmlns:wpg="http://schemas.microsoft.com/office/word/2010/wordprocessingGroup" xmlns:wpi="http://schemas.microsoft.com/office/word/2010/wordprocessingInk" xmlns:wne="http://schemas.microsoft.com/office/word/2006/wordml" xmlns:wps="http://schemas.microsoft.com/office/word/2010/wordprocessingShape" mc:Ignorable="w14 wp14">
+  <w:p>
+    <w:pPr>
+      <w:pStyle w:val="Header"/>
       <w:jc w:val="right"/>
     </w:pPr>
   </w:p>
 </w:hdr>
 </file>
 
-<file path=word/header2.xml><?xml version="1.0" encoding="utf-8"?>
+<file path=word/header3.xml><?xml version="1.0" encoding="utf-8"?>
 <w:hdr xmlns:wpc="http://schemas.microsoft.com/office/word/2010/wordprocessingCanvas" xmlns:mo="http://schemas.microsoft.com/office/mac/office/2008/main" xmlns:mc="http://schemas.openxmlformats.org/markup-compatibility/2006" xmlns:mv="urn:schemas-microsoft-com:mac:vml" xmlns:o="urn:schemas-microsoft-com:office:office" xmlns:r="http://schemas.openxmlformats.org/officeDocument/2006/relationships" xmlns:m="http://schemas.openxmlformats.org/officeDocument/2006/math" xmlns:v="urn:schemas-microsoft-com:vml" xmlns:wp14="http://schemas.microsoft.com/office/word/2010/wordprocessingDrawing" xmlns:wp="http://schemas.openxmlformats.org/drawingml/2006/wordprocessingDrawing" xmlns:w10="urn:schemas-microsoft-com:office:word" xmlns:w="http://schemas.openxmlformats.org/wordprocessingml/2006/main" xmlns:w14="http://schemas.microsoft.com/office/word/2010/wordml" xmlns:wpg="http://schemas.microsoft.com/office/word/2010/wordprocessingGroup" xmlns:wpi="http://schemas.microsoft.com/office/word/2010/wordprocessingInk" xmlns:wne="http://schemas.microsoft.com/office/word/2006/wordml" xmlns:wps="http://schemas.microsoft.com/office/word/2010/wordprocessingShape" mc:Ignorable="w14 wp14">
   <w:p>
     <w:pPr>
@@ -3493,7 +3527,7 @@
 </file>
 
 <file path=customXml/itemProps1.xml><?xml version="1.0" encoding="utf-8"?>
-<ds:datastoreItem xmlns:ds="http://schemas.openxmlformats.org/officeDocument/2006/customXml" ds:itemID="{5BA8249B-BFA0-8A48-A333-4370BBF8BA86}">
+<ds:datastoreItem xmlns:ds="http://schemas.openxmlformats.org/officeDocument/2006/customXml" ds:itemID="{6D39D5FC-D66D-E84F-8CC7-9809397276B5}">
   <ds:schemaRefs>
     <ds:schemaRef ds:uri="http://schemas.openxmlformats.org/officeDocument/2006/bibliography"/>
   </ds:schemaRefs>

</xml_diff>